<commit_message>
Found a bug in tree2xml.cc: Memory misses the type information
</commit_message>
<xml_diff>
--- a/HW5/test/test0.3.irp-explained.docx
+++ b/HW5/test/test0.3.irp-explained.docx
@@ -50,243 +50,207 @@
         </w:rPr>
       </w:pPr>
       <w:r>
-        <w:t xml:space="preserve">                    &lt;Label label="105"/&gt;</w:t>
-      </w:r>
-      <w:r>
+        <w:t xml:space="preserve">                    &lt;Label label="105"/&gt; </w:t>
+      </w:r>
+      <w:r>
+        <w:rPr>
+          <w:color w:val="FF0000"/>
+        </w:rPr>
+        <w:t>#entry label</w:t>
+      </w:r>
+    </w:p>
+    <w:p>
+      <w:pPr>
+        <w:rPr>
+          <w:color w:val="FF0000"/>
+        </w:rPr>
+      </w:pPr>
+      <w:r>
+        <w:t xml:space="preserve">                    &lt;Move&gt; </w:t>
+      </w:r>
+      <w:r>
+        <w:rPr>
+          <w:color w:val="FF0000"/>
+        </w:rPr>
+        <w:t xml:space="preserve">#intialize array “a” (size = 4), t100 is “a” </w:t>
+      </w:r>
+    </w:p>
+    <w:p>
+      <w:r>
+        <w:t xml:space="preserve">                        &lt;Temp type="PTR" temp="100"/&gt;</w:t>
+      </w:r>
+    </w:p>
+    <w:p>
+      <w:r>
+        <w:t xml:space="preserve">                        &lt;ExtCall extfun="malloc" type="PTR"&gt;</w:t>
+      </w:r>
+    </w:p>
+    <w:p>
+      <w:r>
+        <w:t xml:space="preserve">                            &lt;Arguments&gt;</w:t>
+      </w:r>
+    </w:p>
+    <w:p>
+      <w:r>
+        <w:t xml:space="preserve">                                &lt;Const value="20"/&gt; </w:t>
+      </w:r>
+      <w:r>
+        <w:rPr>
+          <w:color w:val="FF0000"/>
+        </w:rPr>
+        <w:t>#</w:t>
+      </w:r>
+      <w:r>
+        <w:rPr>
+          <w:color w:val="FF0000"/>
+        </w:rPr>
+        <w:t>((4+1)*4): (note: the use of int_length from config.h)</w:t>
+      </w:r>
+    </w:p>
+    <w:p>
+      <w:r>
+        <w:t xml:space="preserve">                            &lt;/Arguments&gt;</w:t>
+      </w:r>
+    </w:p>
+    <w:p>
+      <w:r>
+        <w:t xml:space="preserve">                        &lt;/ExtCall&gt;</w:t>
+      </w:r>
+    </w:p>
+    <w:p>
+      <w:r>
+        <w:t xml:space="preserve">                    &lt;/Move&gt;</w:t>
+      </w:r>
+    </w:p>
+    <w:p>
+      <w:r>
+        <w:t xml:space="preserve">                    &lt;Move&gt; </w:t>
+      </w:r>
+      <w:r>
+        <w:rPr>
+          <w:color w:val="FF0000"/>
+        </w:rPr>
+        <w:t>#put size into the first slot of “a”</w:t>
+      </w:r>
+    </w:p>
+    <w:p>
+      <w:r>
+        <w:t xml:space="preserve">                        &lt;Memory&gt;</w:t>
+      </w:r>
+      <w:r>
+        <w:rPr>
+          <w:color w:val="FF0000"/>
+        </w:rPr>
         <w:t xml:space="preserve"> </w:t>
       </w:r>
-      <w:r>
-        <w:rPr>
-          <w:color w:val="FF0000"/>
-        </w:rPr>
-        <w:t>#entry label</w:t>
-      </w:r>
-    </w:p>
-    <w:p>
-      <w:pPr>
-        <w:rPr>
-          <w:color w:val="FF0000"/>
-        </w:rPr>
-      </w:pPr>
+    </w:p>
+    <w:p>
+      <w:r>
+        <w:t xml:space="preserve">                            &lt;Temp type="PTR" temp="100"/&gt;</w:t>
+      </w:r>
+    </w:p>
+    <w:p>
+      <w:r>
+        <w:t xml:space="preserve">                        &lt;/Memory&gt;</w:t>
+      </w:r>
+    </w:p>
+    <w:p>
+      <w:r>
+        <w:t xml:space="preserve">                        &lt;Const value="4"/&gt; </w:t>
+      </w:r>
+    </w:p>
+    <w:p>
+      <w:r>
+        <w:t xml:space="preserve">                    &lt;/Move&gt;</w:t>
+      </w:r>
+    </w:p>
+    <w:p>
+      <w:pPr>
+        <w:rPr>
+          <w:color w:val="FF0000"/>
+        </w:rPr>
+      </w:pPr>
+      <w:r>
+        <w:t xml:space="preserve">                    &lt;Move&gt; </w:t>
+      </w:r>
+    </w:p>
+    <w:p>
+      <w:pPr>
+        <w:rPr>
+          <w:color w:val="FF0000"/>
+        </w:rPr>
+      </w:pPr>
+      <w:r>
+        <w:t xml:space="preserve">                        &lt;Temp type="INT" temp="101"/&gt; </w:t>
+      </w:r>
+      <w:r>
+        <w:rPr>
+          <w:color w:val="FF0000"/>
+        </w:rPr>
+        <w:t>#stores the length of the input array</w:t>
+      </w:r>
+    </w:p>
+    <w:p>
+      <w:pPr>
+        <w:rPr>
+          <w:color w:val="FF0000"/>
+        </w:rPr>
+      </w:pPr>
+      <w:r>
+        <w:t xml:space="preserve">                        &lt;ExtCall extfun="getarray" type="INT"&gt; </w:t>
+      </w:r>
+      <w:r>
+        <w:rPr>
+          <w:color w:val="FF0000"/>
+        </w:rPr>
+        <w:t>#get array: external call</w:t>
+      </w:r>
+    </w:p>
+    <w:p>
+      <w:r>
+        <w:t xml:space="preserve">                            &lt;Arguments&gt;</w:t>
+      </w:r>
+    </w:p>
+    <w:p>
+      <w:pPr>
+        <w:rPr>
+          <w:color w:val="FF0000"/>
+        </w:rPr>
+      </w:pPr>
+      <w:r>
+        <w:lastRenderedPageBreak/>
+        <w:t xml:space="preserve">                                &lt;Temp type="PTR" temp="100"/&gt; </w:t>
+      </w:r>
+      <w:r>
+        <w:rPr>
+          <w:color w:val="FF0000"/>
+        </w:rPr>
+        <w:t>#to store the array address (“a”)</w:t>
+      </w:r>
+    </w:p>
+    <w:p>
+      <w:r>
+        <w:t xml:space="preserve">                            &lt;/Arguments&gt;</w:t>
+      </w:r>
+    </w:p>
+    <w:p>
+      <w:r>
+        <w:t xml:space="preserve">                        &lt;/ExtCall&gt;</w:t>
+      </w:r>
+    </w:p>
+    <w:p>
+      <w:r>
+        <w:t xml:space="preserve">                    &lt;/Move&gt;</w:t>
+      </w:r>
+    </w:p>
+    <w:p>
       <w:r>
         <w:t xml:space="preserve">                    &lt;Move&gt;</w:t>
       </w:r>
-      <w:r>
-        <w:t xml:space="preserve"> </w:t>
-      </w:r>
-      <w:r>
-        <w:rPr>
-          <w:color w:val="FF0000"/>
-        </w:rPr>
-        <w:t xml:space="preserve">#intialize array “a” (size = 4), t100 is “a” </w:t>
-      </w:r>
-    </w:p>
-    <w:p>
-      <w:r>
-        <w:t xml:space="preserve">                        &lt;Temp type="PTR" temp="100"/&gt;</w:t>
-      </w:r>
-    </w:p>
-    <w:p>
-      <w:r>
-        <w:t xml:space="preserve">                        &lt;ExtCall extfun="malloc" type="PTR"&gt;</w:t>
-      </w:r>
-    </w:p>
-    <w:p>
-      <w:r>
-        <w:t xml:space="preserve">                            &lt;Arguments&gt;</w:t>
-      </w:r>
-    </w:p>
-    <w:p>
-      <w:r>
-        <w:t xml:space="preserve">                                &lt;Const value="20"/&gt;</w:t>
-      </w:r>
-      <w:r>
-        <w:t xml:space="preserve"> </w:t>
-      </w:r>
-      <w:r>
-        <w:rPr>
-          <w:color w:val="FF0000"/>
-        </w:rPr>
-        <w:t>#</w:t>
-      </w:r>
-      <w:r>
-        <w:rPr>
-          <w:color w:val="FF0000"/>
-        </w:rPr>
-        <w:t>((4+1)*4)</w:t>
-      </w:r>
-      <w:r>
-        <w:rPr>
-          <w:color w:val="FF0000"/>
-        </w:rPr>
-        <w:t>: (note: the use of int_length from config.h)</w:t>
-      </w:r>
-    </w:p>
-    <w:p>
-      <w:r>
-        <w:t xml:space="preserve">                            &lt;/Arguments&gt;</w:t>
-      </w:r>
-    </w:p>
-    <w:p>
-      <w:r>
-        <w:t xml:space="preserve">                        &lt;/ExtCall&gt;</w:t>
-      </w:r>
-    </w:p>
-    <w:p>
-      <w:r>
-        <w:t xml:space="preserve">                    &lt;/Move&gt;</w:t>
-      </w:r>
-    </w:p>
-    <w:p>
-      <w:r>
-        <w:t xml:space="preserve">                    &lt;Move&gt;</w:t>
-      </w:r>
-      <w:r>
-        <w:t xml:space="preserve"> </w:t>
-      </w:r>
-      <w:r>
-        <w:rPr>
-          <w:color w:val="FF0000"/>
-        </w:rPr>
-        <w:t>#put size into the first slot of “a”</w:t>
-      </w:r>
-    </w:p>
-    <w:p>
-      <w:r>
-        <w:t xml:space="preserve">                        &lt;Memory&gt;</w:t>
-      </w:r>
-      <w:r>
-        <w:rPr>
-          <w:color w:val="FF0000"/>
-        </w:rPr>
-        <w:t xml:space="preserve"> </w:t>
-      </w:r>
-    </w:p>
-    <w:p>
-      <w:r>
-        <w:t xml:space="preserve">                            &lt;Temp type="PTR" temp="100"/&gt;</w:t>
-      </w:r>
-    </w:p>
-    <w:p>
-      <w:r>
-        <w:t xml:space="preserve">                        &lt;/Memory&gt;</w:t>
-      </w:r>
-    </w:p>
-    <w:p>
-      <w:r>
-        <w:t xml:space="preserve">                        &lt;Const value="4"/&gt;</w:t>
-      </w:r>
-      <w:r>
-        <w:t xml:space="preserve"> </w:t>
-      </w:r>
-    </w:p>
-    <w:p>
-      <w:r>
-        <w:t xml:space="preserve">                    &lt;/Move&gt;</w:t>
-      </w:r>
-    </w:p>
-    <w:p>
-      <w:pPr>
-        <w:rPr>
-          <w:color w:val="FF0000"/>
-        </w:rPr>
-      </w:pPr>
-      <w:r>
-        <w:t xml:space="preserve">                    &lt;Move&gt;</w:t>
-      </w:r>
-      <w:r>
-        <w:t xml:space="preserve"> </w:t>
-      </w:r>
-    </w:p>
-    <w:p>
-      <w:pPr>
-        <w:rPr>
-          <w:color w:val="FF0000"/>
-        </w:rPr>
-      </w:pPr>
-      <w:r>
-        <w:t xml:space="preserve">                        &lt;Temp type="INT" temp="101"/&gt;</w:t>
-      </w:r>
-      <w:r>
-        <w:t xml:space="preserve"> </w:t>
-      </w:r>
-      <w:r>
-        <w:rPr>
-          <w:color w:val="FF0000"/>
-        </w:rPr>
-        <w:t>#stores the length of the input array</w:t>
-      </w:r>
-    </w:p>
-    <w:p>
-      <w:pPr>
-        <w:rPr>
-          <w:color w:val="FF0000"/>
-        </w:rPr>
-      </w:pPr>
-      <w:r>
-        <w:t xml:space="preserve">                        &lt;ExtCall extfun="getarray" type="INT"&gt;</w:t>
-      </w:r>
-      <w:r>
-        <w:t xml:space="preserve"> </w:t>
-      </w:r>
-      <w:r>
-        <w:rPr>
-          <w:color w:val="FF0000"/>
-        </w:rPr>
-        <w:t>#get array: external call</w:t>
-      </w:r>
-    </w:p>
-    <w:p>
-      <w:r>
-        <w:t xml:space="preserve">                            &lt;Arguments&gt;</w:t>
-      </w:r>
-    </w:p>
-    <w:p>
-      <w:pPr>
-        <w:rPr>
-          <w:color w:val="FF0000"/>
-        </w:rPr>
-      </w:pPr>
-      <w:r>
-        <w:lastRenderedPageBreak/>
-        <w:t xml:space="preserve">                                &lt;Temp type="PTR" temp="100"/&gt;</w:t>
-      </w:r>
-      <w:r>
-        <w:t xml:space="preserve"> </w:t>
-      </w:r>
-      <w:r>
-        <w:rPr>
-          <w:color w:val="FF0000"/>
-        </w:rPr>
-        <w:t>#to store the array address (“a”)</w:t>
-      </w:r>
-    </w:p>
-    <w:p>
-      <w:r>
-        <w:t xml:space="preserve">                            &lt;/Arguments&gt;</w:t>
-      </w:r>
-    </w:p>
-    <w:p>
-      <w:r>
-        <w:t xml:space="preserve">                        &lt;/ExtCall&gt;</w:t>
-      </w:r>
-    </w:p>
-    <w:p>
-      <w:r>
-        <w:t xml:space="preserve">                    &lt;/Move&gt;</w:t>
-      </w:r>
-    </w:p>
-    <w:p>
-      <w:r>
-        <w:t xml:space="preserve">                    &lt;Move&gt;</w:t>
-      </w:r>
-    </w:p>
-    <w:p>
-      <w:r>
-        <w:t xml:space="preserve">                        &lt;Temp type="PTR" temp="100"/&gt;</w:t>
-      </w:r>
-      <w:r>
-        <w:t xml:space="preserve"> </w:t>
+    </w:p>
+    <w:p>
+      <w:r>
+        <w:t xml:space="preserve">                        &lt;Temp type="PTR" temp="100"/&gt; </w:t>
       </w:r>
       <w:r>
         <w:rPr>
@@ -317,10 +281,7 @@
         </w:rPr>
       </w:pPr>
       <w:r>
-        <w:t xml:space="preserve">                                    &lt;Temp type="INT" temp="104"/&gt;</w:t>
-      </w:r>
-      <w:r>
-        <w:t xml:space="preserve">  </w:t>
+        <w:t xml:space="preserve">                                    &lt;Temp type="INT" temp="104"/&gt;  </w:t>
       </w:r>
       <w:r>
         <w:rPr>
@@ -361,10 +322,7 @@
         </w:rPr>
       </w:pPr>
       <w:r>
-        <w:t xml:space="preserve">                                    &lt;Temp type="PTR" temp="105"/&gt;</w:t>
-      </w:r>
-      <w:r>
-        <w:t xml:space="preserve"> </w:t>
+        <w:t xml:space="preserve">                                    &lt;Temp type="PTR" temp="105"/&gt; </w:t>
       </w:r>
       <w:r>
         <w:rPr>
@@ -380,10 +338,7 @@
         </w:rPr>
       </w:pPr>
       <w:r>
-        <w:t xml:space="preserve">                                    &lt;ExtCall extfun="malloc" type="PTR"&gt;</w:t>
-      </w:r>
-      <w:r>
-        <w:t xml:space="preserve">  </w:t>
+        <w:t xml:space="preserve">                                    &lt;ExtCall extfun="malloc" type="PTR"&gt;  </w:t>
       </w:r>
       <w:r>
         <w:rPr>
@@ -435,10 +390,7 @@
         </w:rPr>
       </w:pPr>
       <w:r>
-        <w:t xml:space="preserve">                                                    &lt;Const value="1"/&gt;</w:t>
-      </w:r>
-      <w:r>
-        <w:t xml:space="preserve"> </w:t>
+        <w:t xml:space="preserve">                                                    &lt;Const value="1"/&gt; </w:t>
       </w:r>
       <w:r>
         <w:rPr>
@@ -459,10 +411,7 @@
         </w:rPr>
       </w:pPr>
       <w:r>
-        <w:t xml:space="preserve">                                                &lt;Const value="4"/&gt;</w:t>
-      </w:r>
-      <w:r>
-        <w:t xml:space="preserve"> </w:t>
+        <w:t xml:space="preserve">                                                &lt;Const value="4"/&gt; </w:t>
       </w:r>
       <w:r>
         <w:rPr>
@@ -494,10 +443,7 @@
     </w:p>
     <w:p>
       <w:r>
-        <w:t xml:space="preserve">                                &lt;Move&gt;</w:t>
-      </w:r>
-      <w:r>
-        <w:t xml:space="preserve"> </w:t>
+        <w:t xml:space="preserve">                                &lt;Move&gt; </w:t>
       </w:r>
       <w:r>
         <w:rPr>
@@ -513,23 +459,17 @@
         </w:rPr>
       </w:pPr>
       <w:r>
-        <w:t xml:space="preserve">                                    &lt;Memory&gt;</w:t>
-      </w:r>
-      <w:r>
-        <w:t xml:space="preserve"> </w:t>
-      </w:r>
-    </w:p>
-    <w:p>
-      <w:pPr>
-        <w:rPr>
-          <w:color w:val="FF0000"/>
-        </w:rPr>
-      </w:pPr>
-      <w:r>
-        <w:t xml:space="preserve">                                        &lt;Temp type="PTR" temp="105"/&gt;</w:t>
-      </w:r>
-      <w:r>
-        <w:t xml:space="preserve">  </w:t>
+        <w:t xml:space="preserve">                                    &lt;Memory&gt; </w:t>
+      </w:r>
+    </w:p>
+    <w:p>
+      <w:pPr>
+        <w:rPr>
+          <w:color w:val="FF0000"/>
+        </w:rPr>
+      </w:pPr>
+      <w:r>
+        <w:t xml:space="preserve">                                        &lt;Temp type="PTR" temp="105"/&gt;  </w:t>
       </w:r>
       <w:r>
         <w:rPr>
@@ -545,10 +485,7 @@
     </w:p>
     <w:p>
       <w:r>
-        <w:t xml:space="preserve">                                    &lt;Temp type="INT" temp="104"/&gt;</w:t>
-      </w:r>
-      <w:r>
-        <w:t xml:space="preserve"> </w:t>
+        <w:t xml:space="preserve">                                    &lt;Temp type="INT" temp="104"/&gt; </w:t>
       </w:r>
       <w:r>
         <w:rPr>
@@ -569,10 +506,7 @@
         </w:rPr>
       </w:pPr>
       <w:r>
-        <w:t xml:space="preserve">                                &lt;Move&gt;</w:t>
-      </w:r>
-      <w:r>
-        <w:t xml:space="preserve"> </w:t>
+        <w:t xml:space="preserve">                                &lt;Move&gt; </w:t>
       </w:r>
       <w:r>
         <w:rPr>
@@ -588,10 +522,7 @@
         </w:rPr>
       </w:pPr>
       <w:r>
-        <w:t xml:space="preserve">                                    &lt;Temp type="INT" temp="106"/&gt;</w:t>
-      </w:r>
-      <w:r>
-        <w:t xml:space="preserve"> </w:t>
+        <w:t xml:space="preserve">                                    &lt;Temp type="INT" temp="106"/&gt; </w:t>
       </w:r>
       <w:r>
         <w:rPr>
@@ -612,23 +543,17 @@
     </w:p>
     <w:p>
       <w:r>
-        <w:t xml:space="preserve">                                &lt;Move&gt;</w:t>
-      </w:r>
-      <w:r>
-        <w:t xml:space="preserve"> </w:t>
-      </w:r>
-    </w:p>
-    <w:p>
-      <w:pPr>
-        <w:rPr>
-          <w:color w:val="FF0000"/>
-        </w:rPr>
-      </w:pPr>
-      <w:r>
-        <w:t xml:space="preserve">                                    &lt;Temp type="INT" temp="107"/&gt;</w:t>
-      </w:r>
-      <w:r>
-        <w:t xml:space="preserve"> </w:t>
+        <w:t xml:space="preserve">                                &lt;Move&gt; </w:t>
+      </w:r>
+    </w:p>
+    <w:p>
+      <w:pPr>
+        <w:rPr>
+          <w:color w:val="FF0000"/>
+        </w:rPr>
+      </w:pPr>
+      <w:r>
+        <w:t xml:space="preserve">                                    &lt;Temp type="INT" temp="107"/&gt; </w:t>
       </w:r>
       <w:r>
         <w:rPr>
@@ -689,10 +614,7 @@
         </w:rPr>
       </w:pPr>
       <w:r>
-        <w:t xml:space="preserve">                                &lt;CJump relop="&amp;lt;" true="101" false="102"&gt;</w:t>
-      </w:r>
-      <w:r>
-        <w:t xml:space="preserve"> </w:t>
+        <w:t xml:space="preserve">                                &lt;CJump relop="&amp;lt;" true="101" false="102"&gt; </w:t>
       </w:r>
       <w:r>
         <w:rPr>
@@ -724,10 +646,7 @@
         </w:rPr>
       </w:pPr>
       <w:r>
-        <w:t xml:space="preserve">                                &lt;Label label="101"/&gt;</w:t>
-      </w:r>
-      <w:r>
-        <w:t xml:space="preserve"> </w:t>
+        <w:t xml:space="preserve">                                &lt;Label label="101"/&gt; </w:t>
       </w:r>
       <w:r>
         <w:rPr>
@@ -738,10 +657,7 @@
     </w:p>
     <w:p>
       <w:r>
-        <w:t xml:space="preserve">                                &lt;Move&gt;</w:t>
-      </w:r>
-      <w:r>
-        <w:t xml:space="preserve"> </w:t>
+        <w:t xml:space="preserve">                                &lt;Move&gt; </w:t>
       </w:r>
       <w:r>
         <w:rPr>
@@ -757,10 +673,7 @@
         </w:rPr>
       </w:pPr>
       <w:r>
-        <w:t xml:space="preserve">                                    &lt;Memory&gt;</w:t>
-      </w:r>
-      <w:r>
-        <w:t xml:space="preserve"> </w:t>
+        <w:t xml:space="preserve">                                    &lt;Memory&gt; </w:t>
       </w:r>
       <w:r>
         <w:rPr>
@@ -776,10 +689,7 @@
     </w:p>
     <w:p>
       <w:r>
-        <w:t xml:space="preserve">                                            &lt;Temp type="PTR" temp="105"/&gt;</w:t>
-      </w:r>
-      <w:r>
-        <w:t xml:space="preserve"> </w:t>
+        <w:t xml:space="preserve">                                            &lt;Temp type="PTR" temp="105"/&gt; </w:t>
       </w:r>
       <w:r>
         <w:rPr>
@@ -790,10 +700,7 @@
     </w:p>
     <w:p>
       <w:r>
-        <w:t xml:space="preserve">                                            &lt;Temp type="INT" temp="106"/&gt;</w:t>
-      </w:r>
-      <w:r>
-        <w:t xml:space="preserve"> </w:t>
+        <w:t xml:space="preserve">                                            &lt;Temp type="INT" temp="106"/&gt; </w:t>
       </w:r>
       <w:r>
         <w:rPr>
@@ -819,10 +726,7 @@
         </w:rPr>
       </w:pPr>
       <w:r>
-        <w:t xml:space="preserve">                                    &lt;BinOp op="-" type="INT"&gt;</w:t>
-      </w:r>
-      <w:r>
-        <w:t xml:space="preserve"> </w:t>
+        <w:t xml:space="preserve">                                    &lt;BinOp op="-" type="INT"&gt; </w:t>
       </w:r>
       <w:r>
         <w:rPr>
@@ -838,10 +742,7 @@
         </w:rPr>
       </w:pPr>
       <w:r>
-        <w:t xml:space="preserve">                                        &lt;Const value="0"/&gt;</w:t>
-      </w:r>
-      <w:r>
-        <w:t xml:space="preserve"> </w:t>
+        <w:t xml:space="preserve">                                        &lt;Const value="0"/&gt; </w:t>
       </w:r>
     </w:p>
     <w:p>
@@ -861,10 +762,7 @@
         </w:rPr>
       </w:pPr>
       <w:r>
-        <w:t xml:space="preserve">                                                &lt;Temp type="PTR" temp="100"/&gt;</w:t>
-      </w:r>
-      <w:r>
-        <w:t xml:space="preserve"> </w:t>
+        <w:t xml:space="preserve">                                                &lt;Temp type="PTR" temp="100"/&gt; </w:t>
       </w:r>
       <w:r>
         <w:rPr>
@@ -880,10 +778,7 @@
         </w:rPr>
       </w:pPr>
       <w:r>
-        <w:t xml:space="preserve">                                                &lt;Temp type="INT" temp="106"/&gt;</w:t>
-      </w:r>
-      <w:r>
-        <w:t xml:space="preserve"> </w:t>
+        <w:t xml:space="preserve">                                                &lt;Temp type="INT" temp="106"/&gt; </w:t>
       </w:r>
       <w:r>
         <w:rPr>
@@ -919,10 +814,7 @@
         </w:rPr>
       </w:pPr>
       <w:r>
-        <w:t xml:space="preserve">                                &lt;Move&gt;</w:t>
-      </w:r>
-      <w:r>
-        <w:t xml:space="preserve"> </w:t>
+        <w:t xml:space="preserve">                                &lt;Move&gt; </w:t>
       </w:r>
       <w:r>
         <w:rPr>
@@ -938,13 +830,7 @@
     </w:p>
     <w:p>
       <w:r>
-        <w:t xml:space="preserve">                                    &lt;BinOp op="+" type="</w:t>
-      </w:r>
-      <w:r>
-        <w:t>INT</w:t>
-      </w:r>
-      <w:r>
-        <w:t>"&gt;</w:t>
+        <w:t xml:space="preserve">                                    &lt;BinOp op="+" type="INT"&gt;</w:t>
       </w:r>
     </w:p>
     <w:p>
@@ -975,10 +861,7 @@
       </w:pPr>
       <w:r>
         <w:lastRenderedPageBreak/>
-        <w:t xml:space="preserve">                                &lt;Jump label="100"/&gt;</w:t>
-      </w:r>
-      <w:r>
-        <w:t xml:space="preserve"> </w:t>
+        <w:t xml:space="preserve">                                &lt;Jump label="100"/&gt; </w:t>
       </w:r>
       <w:r>
         <w:rPr>
@@ -994,10 +877,7 @@
         </w:rPr>
       </w:pPr>
       <w:r>
-        <w:t xml:space="preserve">                                &lt;Label label="102"/&gt;</w:t>
-      </w:r>
-      <w:r>
-        <w:t xml:space="preserve"> </w:t>
+        <w:t xml:space="preserve">                                &lt;Label label="102"/&gt; </w:t>
       </w:r>
       <w:r>
         <w:rPr>
@@ -1018,10 +898,7 @@
         </w:rPr>
       </w:pPr>
       <w:r>
-        <w:t xml:space="preserve">                            &lt;Temp type="PTR" temp="105"/&gt;</w:t>
-      </w:r>
-      <w:r>
-        <w:t xml:space="preserve"> </w:t>
+        <w:t xml:space="preserve">                            &lt;Temp type="PTR" temp="105"/&gt; </w:t>
       </w:r>
       <w:r>
         <w:rPr>
@@ -1042,10 +919,7 @@
         </w:rPr>
       </w:pPr>
       <w:r>
-        <w:t xml:space="preserve">                    &lt;/Move&gt;</w:t>
-      </w:r>
-      <w:r>
-        <w:t xml:space="preserve"> </w:t>
+        <w:t xml:space="preserve">                    &lt;/Move&gt; </w:t>
       </w:r>
       <w:r>
         <w:rPr>
@@ -1072,39 +946,60 @@
     <w:p>
       <w:pPr>
         <w:rPr>
-          <w:color w:val="FF0000"/>
-        </w:rPr>
-      </w:pPr>
-      <w:r>
-        <w:t xml:space="preserve">                                &lt;Temp type="PTR" temp="100"/&gt;</w:t>
-      </w:r>
-      <w:r>
-        <w:t xml:space="preserve"> </w:t>
-      </w:r>
-      <w:r>
-        <w:rPr>
-          <w:color w:val="FF0000"/>
-        </w:rPr>
-        <w:t>#first argument is the array variable</w:t>
-      </w:r>
-    </w:p>
-    <w:p>
-      <w:pPr>
-        <w:rPr>
-          <w:color w:val="FF0000"/>
-        </w:rPr>
-      </w:pPr>
-      <w:r>
-        <w:t xml:space="preserve">                                &lt;Const value="4"/&gt;</w:t>
-      </w:r>
-      <w:r>
-        <w:t xml:space="preserve">  </w:t>
-      </w:r>
-      <w:r>
-        <w:rPr>
-          <w:color w:val="FF0000"/>
-        </w:rPr>
-        <w:t>#second is the number of elements to “put”</w:t>
+          <w:rFonts w:hint="eastAsia"/>
+          <w:color w:val="FF0000"/>
+        </w:rPr>
+      </w:pPr>
+      <w:r>
+        <w:t xml:space="preserve">                                &lt;Const value="4"/&gt;  </w:t>
+      </w:r>
+      <w:r>
+        <w:rPr>
+          <w:color w:val="FF0000"/>
+        </w:rPr>
+        <w:t>#</w:t>
+      </w:r>
+      <w:r>
+        <w:rPr>
+          <w:rFonts w:hint="eastAsia"/>
+          <w:color w:val="FF0000"/>
+        </w:rPr>
+        <w:t xml:space="preserve">first </w:t>
+      </w:r>
+      <w:r>
+        <w:rPr>
+          <w:color w:val="FF0000"/>
+        </w:rPr>
+        <w:t>is the number of elements to “put”</w:t>
+      </w:r>
+    </w:p>
+    <w:p>
+      <w:pPr>
+        <w:rPr>
+          <w:color w:val="FF0000"/>
+        </w:rPr>
+      </w:pPr>
+      <w:r>
+        <w:t xml:space="preserve">                                &lt;Temp type="PTR" temp="100"/&gt; </w:t>
+      </w:r>
+      <w:r>
+        <w:rPr>
+          <w:color w:val="FF0000"/>
+        </w:rPr>
+        <w:t>#</w:t>
+      </w:r>
+      <w:r>
+        <w:rPr>
+          <w:rFonts w:hint="eastAsia"/>
+          <w:color w:val="FF0000"/>
+        </w:rPr>
+        <w:t xml:space="preserve">second </w:t>
+      </w:r>
+      <w:r>
+        <w:rPr>
+          <w:color w:val="FF0000"/>
+        </w:rPr>
+        <w:t>argument is the array variable</w:t>
       </w:r>
     </w:p>
     <w:p>
@@ -1129,10 +1024,7 @@
         </w:rPr>
       </w:pPr>
       <w:r>
-        <w:t xml:space="preserve">                    &lt;Return&gt;</w:t>
-      </w:r>
-      <w:r>
-        <w:t xml:space="preserve"> </w:t>
+        <w:t xml:space="preserve">                    &lt;Return&gt; </w:t>
       </w:r>
       <w:r>
         <w:rPr>
@@ -1214,10 +1106,7 @@
         </w:rPr>
       </w:pPr>
       <w:r>
-        <w:t xml:space="preserve">                                                &lt;CJump relop="&amp;gt;=" true="103" false="104"&gt;</w:t>
-      </w:r>
-      <w:r>
-        <w:t xml:space="preserve"> </w:t>
+        <w:t xml:space="preserve">                                                &lt;CJump relop="&amp;gt;=" true="103" false="104"&gt; </w:t>
       </w:r>
       <w:r>
         <w:rPr>
@@ -1298,10 +1187,7 @@
         </w:rPr>
       </w:pPr>
       <w:r>
-        <w:t xml:space="preserve">                                            &lt;Const value="0"/&gt;</w:t>
-      </w:r>
-      <w:r>
-        <w:t xml:space="preserve"> </w:t>
+        <w:t xml:space="preserve">                                            &lt;Const value="0"/&gt; </w:t>
       </w:r>
       <w:r>
         <w:rPr>
@@ -1322,10 +1208,7 @@
         </w:rPr>
       </w:pPr>
       <w:r>
-        <w:t xml:space="preserve">                                        &lt;Const value="1"/&gt;</w:t>
-      </w:r>
-      <w:r>
-        <w:t xml:space="preserve"> </w:t>
+        <w:t xml:space="preserve">                                        &lt;Const value="1"/&gt; </w:t>
       </w:r>
       <w:r>
         <w:rPr>
@@ -1346,10 +1229,7 @@
         </w:rPr>
       </w:pPr>
       <w:r>
-        <w:t xml:space="preserve">                                    &lt;Const value="4"/&gt;</w:t>
-      </w:r>
-      <w:r>
-        <w:t xml:space="preserve"> </w:t>
+        <w:t xml:space="preserve">                                    &lt;Const value="4"/&gt; </w:t>
       </w:r>
       <w:r>
         <w:rPr>

</xml_diff>